<commit_message>
Add images to hello world
</commit_message>
<xml_diff>
--- a/index.docx
+++ b/index.docx
@@ -3,15 +3,6 @@
 <w:document xmlns:wpc="http://schemas.microsoft.com/office/word/2010/wordprocessingCanvas" xmlns:cx="http://schemas.microsoft.com/office/drawing/2014/chartex" xmlns:cx1="http://schemas.microsoft.com/office/drawing/2015/9/8/chartex" xmlns:cx2="http://schemas.microsoft.com/office/drawing/2015/10/21/chartex" xmlns:cx3="http://schemas.microsoft.com/office/drawing/2016/5/9/chartex" xmlns:cx4="http://schemas.microsoft.com/office/drawing/2016/5/10/chartex" xmlns:cx5="http://schemas.microsoft.com/office/drawing/2016/5/11/chartex" xmlns:cx6="http://schemas.microsoft.com/office/drawing/2016/5/12/chartex" xmlns:cx7="http://schemas.microsoft.com/office/drawing/2016/5/13/chartex" xmlns:cx8="http://schemas.microsoft.com/office/drawing/2016/5/14/chartex" xmlns:mc="http://schemas.openxmlformats.org/markup-compatibility/2006" xmlns:aink="http://schemas.microsoft.com/office/drawing/2016/ink" xmlns:am3d="http://schemas.microsoft.com/office/drawing/2017/model3d" xmlns:o="urn:schemas-microsoft-com:office:office" xmlns:oel="http://schemas.microsoft.com/office/2019/extlst" xmlns:r="http://schemas.openxmlformats.org/officeDocument/2006/relationships" xmlns:m="http://schemas.openxmlformats.org/officeDocument/2006/math" xmlns:v="urn:schemas-microsoft-com:vml" xmlns:wp14="http://schemas.microsoft.com/office/word/2010/wordprocessingDrawing" xmlns:wp="http://schemas.openxmlformats.org/drawingml/2006/wordprocessingDrawing" xmlns:w10="urn:schemas-microsoft-com:office:word" xmlns:w="http://schemas.openxmlformats.org/wordprocessingml/2006/main" xmlns:w14="http://schemas.microsoft.com/office/word/2010/wordml" xmlns:w15="http://schemas.microsoft.com/office/word/2012/wordml" xmlns:w16cex="http://schemas.microsoft.com/office/word/2018/wordml/cex" xmlns:w16cid="http://schemas.microsoft.com/office/word/2016/wordml/cid" xmlns:w16="http://schemas.microsoft.com/office/word/2018/wordml" xmlns:w16sdtdh="http://schemas.microsoft.com/office/word/2020/wordml/sdtdatahash" xmlns:w16se="http://schemas.microsoft.com/office/word/2015/wordml/symex" xmlns:wpg="http://schemas.microsoft.com/office/word/2010/wordprocessingGroup" xmlns:wpi="http://schemas.microsoft.com/office/word/2010/wordprocessingInk" xmlns:wne="http://schemas.microsoft.com/office/word/2006/wordml" xmlns:wps="http://schemas.microsoft.com/office/word/2010/wordprocessingShape" mc:Ignorable="w14 w15 w16se w16cid w16 w16cex w16sdtdh wp14">
   <w:body>
     <w:p>
-      <w:pPr>
-        <w:rPr>
-          <w:rStyle w:val="tagcolor"/>
-          <w:rFonts w:ascii="Consolas" w:hAnsi="Consolas"/>
-          <w:color w:val="0000CD"/>
-          <w:sz w:val="23"/>
-          <w:szCs w:val="23"/>
-        </w:rPr>
-      </w:pPr>
       <w:r>
         <w:rPr>
           <w:rStyle w:val="tagcolor"/>
@@ -246,8 +237,20 @@
           <w:sz w:val="23"/>
           <w:szCs w:val="23"/>
         </w:rPr>
-        <w:t> rel</w:t>
-      </w:r>
+        <w:t> </w:t>
+      </w:r>
+      <w:proofErr w:type="spellStart"/>
+      <w:r>
+        <w:rPr>
+          <w:rStyle w:val="attributecolor"/>
+          <w:rFonts w:ascii="Consolas" w:hAnsi="Consolas"/>
+          <w:color w:val="FF0000"/>
+          <w:sz w:val="23"/>
+          <w:szCs w:val="23"/>
+        </w:rPr>
+        <w:t>rel</w:t>
+      </w:r>
+      <w:proofErr w:type="spellEnd"/>
       <w:r>
         <w:rPr>
           <w:rStyle w:val="attributevaluecolor"/>
@@ -266,8 +269,20 @@
           <w:sz w:val="23"/>
           <w:szCs w:val="23"/>
         </w:rPr>
-        <w:t> href</w:t>
-      </w:r>
+        <w:t> </w:t>
+      </w:r>
+      <w:proofErr w:type="spellStart"/>
+      <w:r>
+        <w:rPr>
+          <w:rStyle w:val="attributecolor"/>
+          <w:rFonts w:ascii="Consolas" w:hAnsi="Consolas"/>
+          <w:color w:val="FF0000"/>
+          <w:sz w:val="23"/>
+          <w:szCs w:val="23"/>
+        </w:rPr>
+        <w:t>href</w:t>
+      </w:r>
+      <w:proofErr w:type="spellEnd"/>
       <w:r>
         <w:rPr>
           <w:rStyle w:val="attributevaluecolor"/>
@@ -481,6 +496,168 @@
           <w:sz w:val="23"/>
           <w:szCs w:val="23"/>
         </w:rPr>
+        <w:t>div</w:t>
+      </w:r>
+      <w:r>
+        <w:rPr>
+          <w:rStyle w:val="tagcolor"/>
+          <w:rFonts w:ascii="Consolas" w:hAnsi="Consolas"/>
+          <w:color w:val="0000CD"/>
+          <w:sz w:val="23"/>
+          <w:szCs w:val="23"/>
+        </w:rPr>
+        <w:t>&gt;&lt;</w:t>
+      </w:r>
+      <w:proofErr w:type="spellStart"/>
+      <w:r>
+        <w:rPr>
+          <w:rStyle w:val="tagnamecolor"/>
+          <w:rFonts w:ascii="Consolas" w:hAnsi="Consolas"/>
+          <w:color w:val="A52A2A"/>
+          <w:sz w:val="23"/>
+          <w:szCs w:val="23"/>
+        </w:rPr>
+        <w:t>img</w:t>
+      </w:r>
+      <w:proofErr w:type="spellEnd"/>
+      <w:r>
+        <w:rPr>
+          <w:rStyle w:val="attributecolor"/>
+          <w:rFonts w:ascii="Consolas" w:hAnsi="Consolas"/>
+          <w:color w:val="FF0000"/>
+          <w:sz w:val="23"/>
+          <w:szCs w:val="23"/>
+        </w:rPr>
+        <w:t> </w:t>
+      </w:r>
+      <w:proofErr w:type="spellStart"/>
+      <w:r>
+        <w:rPr>
+          <w:rStyle w:val="attributecolor"/>
+          <w:rFonts w:ascii="Consolas" w:hAnsi="Consolas"/>
+          <w:color w:val="FF0000"/>
+          <w:sz w:val="23"/>
+          <w:szCs w:val="23"/>
+        </w:rPr>
+        <w:t>src</w:t>
+      </w:r>
+      <w:proofErr w:type="spellEnd"/>
+      <w:r>
+        <w:rPr>
+          <w:rStyle w:val="attributevaluecolor"/>
+          <w:rFonts w:ascii="Consolas" w:hAnsi="Consolas"/>
+          <w:color w:val="0000CD"/>
+          <w:sz w:val="23"/>
+          <w:szCs w:val="23"/>
+        </w:rPr>
+        <w:t>="img_hello_world.jpg"</w:t>
+      </w:r>
+      <w:r>
+        <w:rPr>
+          <w:rStyle w:val="attributecolor"/>
+          <w:rFonts w:ascii="Consolas" w:hAnsi="Consolas"/>
+          <w:color w:val="FF0000"/>
+          <w:sz w:val="23"/>
+          <w:szCs w:val="23"/>
+        </w:rPr>
+        <w:t> alt</w:t>
+      </w:r>
+      <w:r>
+        <w:rPr>
+          <w:rStyle w:val="attributevaluecolor"/>
+          <w:rFonts w:ascii="Consolas" w:hAnsi="Consolas"/>
+          <w:color w:val="0000CD"/>
+          <w:sz w:val="23"/>
+          <w:szCs w:val="23"/>
+        </w:rPr>
+        <w:t>="Hello World from Space"</w:t>
+      </w:r>
+      <w:r>
+        <w:rPr>
+          <w:rFonts w:ascii="Consolas" w:hAnsi="Consolas"/>
+          <w:color w:val="FF0000"/>
+          <w:sz w:val="23"/>
+          <w:szCs w:val="23"/>
+        </w:rPr>
+        <w:br/>
+      </w:r>
+      <w:r>
+        <w:rPr>
+          <w:rStyle w:val="attributecolor"/>
+          <w:rFonts w:ascii="Consolas" w:hAnsi="Consolas"/>
+          <w:color w:val="FF0000"/>
+          <w:sz w:val="23"/>
+          <w:szCs w:val="23"/>
+        </w:rPr>
+        <w:t>style</w:t>
+      </w:r>
+      <w:r>
+        <w:rPr>
+          <w:rStyle w:val="attributevaluecolor"/>
+          <w:rFonts w:ascii="Consolas" w:hAnsi="Consolas"/>
+          <w:color w:val="0000CD"/>
+          <w:sz w:val="23"/>
+          <w:szCs w:val="23"/>
+        </w:rPr>
+        <w:t>="width:100%;max-width:960px"</w:t>
+      </w:r>
+      <w:r>
+        <w:rPr>
+          <w:rStyle w:val="tagcolor"/>
+          <w:rFonts w:ascii="Consolas" w:hAnsi="Consolas"/>
+          <w:color w:val="0000CD"/>
+          <w:sz w:val="23"/>
+          <w:szCs w:val="23"/>
+        </w:rPr>
+        <w:t>&gt;&lt;</w:t>
+      </w:r>
+      <w:r>
+        <w:rPr>
+          <w:rStyle w:val="tagnamecolor"/>
+          <w:rFonts w:ascii="Consolas" w:hAnsi="Consolas"/>
+          <w:color w:val="A52A2A"/>
+          <w:sz w:val="23"/>
+          <w:szCs w:val="23"/>
+        </w:rPr>
+        <w:t>/div</w:t>
+      </w:r>
+      <w:r>
+        <w:rPr>
+          <w:rStyle w:val="tagcolor"/>
+          <w:rFonts w:ascii="Consolas" w:hAnsi="Consolas"/>
+          <w:color w:val="0000CD"/>
+          <w:sz w:val="23"/>
+          <w:szCs w:val="23"/>
+        </w:rPr>
+        <w:t>&gt;</w:t>
+      </w:r>
+      <w:r>
+        <w:rPr>
+          <w:rFonts w:ascii="Consolas" w:hAnsi="Consolas"/>
+          <w:color w:val="000000"/>
+          <w:sz w:val="23"/>
+          <w:szCs w:val="23"/>
+        </w:rPr>
+        <w:br/>
+      </w:r>
+      <w:r>
+        <w:rPr>
+          <w:rStyle w:val="tagcolor"/>
+          <w:rFonts w:ascii="Consolas" w:hAnsi="Consolas"/>
+          <w:color w:val="0000CD"/>
+          <w:sz w:val="23"/>
+          <w:szCs w:val="23"/>
+        </w:rPr>
+        <w:t>&lt;</w:t>
+      </w:r>
+      <w:r>
+        <w:rPr>
+          <w:rStyle w:val="tagnamecolor"/>
+          <w:rFonts w:ascii="Consolas" w:hAnsi="Consolas"/>
+          <w:color w:val="A52A2A"/>
+          <w:sz w:val="23"/>
+          <w:szCs w:val="23"/>
+        </w:rPr>
         <w:t>p</w:t>
       </w:r>
       <w:r>
@@ -501,7 +678,29 @@
           <w:szCs w:val="23"/>
           <w:shd w:val="clear" w:color="auto" w:fill="FFFFFF"/>
         </w:rPr>
-        <w:t>This is the first file in my new Git Repo.</w:t>
+        <w:t xml:space="preserve">This is the first file in my new </w:t>
+      </w:r>
+      <w:proofErr w:type="spellStart"/>
+      <w:r>
+        <w:rPr>
+          <w:rFonts w:ascii="Consolas" w:hAnsi="Consolas"/>
+          <w:color w:val="000000"/>
+          <w:sz w:val="23"/>
+          <w:szCs w:val="23"/>
+          <w:shd w:val="clear" w:color="auto" w:fill="FFFFFF"/>
+        </w:rPr>
+        <w:t>Git</w:t>
+      </w:r>
+      <w:proofErr w:type="spellEnd"/>
+      <w:r>
+        <w:rPr>
+          <w:rFonts w:ascii="Consolas" w:hAnsi="Consolas"/>
+          <w:color w:val="000000"/>
+          <w:sz w:val="23"/>
+          <w:szCs w:val="23"/>
+          <w:shd w:val="clear" w:color="auto" w:fill="FFFFFF"/>
+        </w:rPr>
+        <w:t xml:space="preserve"> Repo.</w:t>
       </w:r>
       <w:r>
         <w:rPr>
@@ -688,28 +887,6 @@
           <w:szCs w:val="23"/>
         </w:rPr>
         <w:t>/html</w:t>
-      </w:r>
-      <w:r>
-        <w:rPr>
-          <w:rStyle w:val="tagcolor"/>
-          <w:rFonts w:ascii="Consolas" w:hAnsi="Consolas"/>
-          <w:color w:val="0000CD"/>
-          <w:sz w:val="23"/>
-          <w:szCs w:val="23"/>
-        </w:rPr>
-        <w:t>&gt;</w:t>
-      </w:r>
-    </w:p>
-    <w:p>
-      <w:r>
-        <w:rPr>
-          <w:rStyle w:val="tagcolor"/>
-          <w:rFonts w:ascii="Consolas" w:hAnsi="Consolas"/>
-          <w:color w:val="0000CD"/>
-          <w:sz w:val="23"/>
-          <w:szCs w:val="23"/>
-        </w:rPr>
-        <w:t>//hello</w:t>
       </w:r>
     </w:p>
     <w:sectPr>

</xml_diff>